<commit_message>
some grphic changes to template
</commit_message>
<xml_diff>
--- a/templates/b-day_gold_en.docx
+++ b/templates/b-day_gold_en.docx
@@ -16,82 +16,34 @@
           <w:bCs/>
           <w:sz w:val="40"/>
           <w:szCs w:val="40"/>
-        </w:rPr>
-      </w:pPr>
-      <w:r>
-        <w:rPr>
+          <w14:shadow w14:blurRad="50800" w14:dist="38100" w14:dir="5400000" w14:sx="100000" w14:sy="100000" w14:kx="0" w14:ky="0" w14:algn="t">
+            <w14:srgbClr w14:val="000000">
+              <w14:alpha w14:val="60000"/>
+            </w14:srgbClr>
+          </w14:shadow>
+        </w:rPr>
+      </w:pPr>
+      <w:r>
+        <w:rPr>
+          <w:rFonts w:ascii="Bradley Hand ITC" w:hAnsi="Bradley Hand ITC"/>
           <w:noProof/>
-        </w:rPr>
-        <w:drawing>
-          <wp:anchor distT="0" distB="0" distL="114300" distR="114300" simplePos="0" relativeHeight="251658239" behindDoc="1" locked="0" layoutInCell="1" allowOverlap="1" wp14:anchorId="799F2BA8" wp14:editId="757CDCB3">
-            <wp:simplePos x="0" y="0"/>
-            <wp:positionH relativeFrom="page">
-              <wp:posOffset>-1769704</wp:posOffset>
-            </wp:positionH>
-            <wp:positionV relativeFrom="paragraph">
-              <wp:posOffset>-136526</wp:posOffset>
-            </wp:positionV>
-            <wp:extent cx="11100492" cy="8057404"/>
-            <wp:effectExtent l="0" t="2222" r="3492" b="3493"/>
-            <wp:wrapNone/>
-            <wp:docPr id="1452706271" name="Picture 2" descr="Gold star confetti in star-shaped tin"/>
-            <wp:cNvGraphicFramePr>
-              <a:graphicFrameLocks xmlns:a="http://schemas.openxmlformats.org/drawingml/2006/main" noChangeAspect="1"/>
-            </wp:cNvGraphicFramePr>
-            <a:graphic xmlns:a="http://schemas.openxmlformats.org/drawingml/2006/main">
-              <a:graphicData uri="http://schemas.openxmlformats.org/drawingml/2006/picture">
-                <pic:pic xmlns:pic="http://schemas.openxmlformats.org/drawingml/2006/picture">
-                  <pic:nvPicPr>
-                    <pic:cNvPr id="1452706271" name="Picture 1452706271" descr="Gold star confetti in star-shaped tin"/>
-                    <pic:cNvPicPr/>
-                  </pic:nvPicPr>
-                  <pic:blipFill>
-                    <a:blip r:embed="rId6" cstate="print">
-                      <a:extLst>
-                        <a:ext uri="{28A0092B-C50C-407E-A947-70E740481C1C}">
-                          <a14:useLocalDpi xmlns:a14="http://schemas.microsoft.com/office/drawing/2010/main" val="0"/>
-                        </a:ext>
-                      </a:extLst>
-                    </a:blip>
-                    <a:stretch>
-                      <a:fillRect/>
-                    </a:stretch>
-                  </pic:blipFill>
-                  <pic:spPr>
-                    <a:xfrm rot="16200000">
-                      <a:off x="0" y="0"/>
-                      <a:ext cx="11100492" cy="8057404"/>
-                    </a:xfrm>
-                    <a:prstGeom prst="rect">
-                      <a:avLst/>
-                    </a:prstGeom>
-                  </pic:spPr>
-                </pic:pic>
-              </a:graphicData>
-            </a:graphic>
-            <wp14:sizeRelH relativeFrom="margin">
-              <wp14:pctWidth>0</wp14:pctWidth>
-            </wp14:sizeRelH>
-            <wp14:sizeRelV relativeFrom="margin">
-              <wp14:pctHeight>0</wp14:pctHeight>
-            </wp14:sizeRelV>
-          </wp:anchor>
-        </w:drawing>
-      </w:r>
-      <w:r>
-        <w:rPr>
-          <w:noProof/>
+          <w:color w:val="0D0D0D" w:themeColor="text1" w:themeTint="F2"/>
+          <w14:shadow w14:blurRad="50800" w14:dist="38100" w14:dir="5400000" w14:sx="100000" w14:sy="100000" w14:kx="0" w14:ky="0" w14:algn="t">
+            <w14:srgbClr w14:val="000000">
+              <w14:alpha w14:val="60000"/>
+            </w14:srgbClr>
+          </w14:shadow>
         </w:rPr>
         <mc:AlternateContent>
           <mc:Choice Requires="wps">
             <w:drawing>
-              <wp:anchor distT="0" distB="0" distL="114300" distR="114300" simplePos="0" relativeHeight="251659263" behindDoc="1" locked="0" layoutInCell="1" allowOverlap="1" wp14:anchorId="78AAB86C" wp14:editId="6164D087">
-                <wp:simplePos x="0" y="0"/>
-                <wp:positionH relativeFrom="column">
-                  <wp:posOffset>-393068</wp:posOffset>
+              <wp:anchor distT="0" distB="0" distL="114300" distR="114300" simplePos="0" relativeHeight="251659263" behindDoc="1" locked="0" layoutInCell="1" allowOverlap="1" wp14:anchorId="78AAB86C" wp14:editId="047F1C76">
+                <wp:simplePos x="621792" y="418011"/>
+                <wp:positionH relativeFrom="margin">
+                  <wp:align>center</wp:align>
                 </wp:positionH>
-                <wp:positionV relativeFrom="page">
-                  <wp:posOffset>479957</wp:posOffset>
+                <wp:positionV relativeFrom="margin">
+                  <wp:align>center</wp:align>
                 </wp:positionV>
                 <wp:extent cx="6684645" cy="9020175"/>
                 <wp:effectExtent l="0" t="0" r="1905" b="9525"/>
@@ -179,10 +131,10 @@
           </mc:Choice>
           <mc:Fallback>
             <w:pict>
-              <v:roundrect w14:anchorId="32DCCAF8" id="Rectangle: Rounded Corners 3" o:spid="_x0000_s1026" style="position:absolute;margin-left:-30.95pt;margin-top:37.8pt;width:526.35pt;height:710.25pt;z-index:-251657217;visibility:visible;mso-wrap-style:square;mso-width-percent:0;mso-height-percent:0;mso-wrap-distance-left:9pt;mso-wrap-distance-top:0;mso-wrap-distance-right:9pt;mso-wrap-distance-bottom:0;mso-position-horizontal:absolute;mso-position-horizontal-relative:text;mso-position-vertical:absolute;mso-position-vertical-relative:page;mso-width-percent:0;mso-height-percent:0;mso-width-relative:margin;mso-height-relative:margin;v-text-anchor:middle" arcsize="1195f" o:gfxdata="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" fillcolor="#83a1d8 [2132]" stroked="f" strokeweight="1.1111mm">
+              <v:roundrect w14:anchorId="6C14BFDE" id="Rectangle: Rounded Corners 3" o:spid="_x0000_s1026" style="position:absolute;margin-left:0;margin-top:0;width:526.35pt;height:710.25pt;z-index:-251657217;visibility:visible;mso-wrap-style:square;mso-width-percent:0;mso-height-percent:0;mso-wrap-distance-left:9pt;mso-wrap-distance-top:0;mso-wrap-distance-right:9pt;mso-wrap-distance-bottom:0;mso-position-horizontal:center;mso-position-horizontal-relative:margin;mso-position-vertical:center;mso-position-vertical-relative:margin;mso-width-percent:0;mso-height-percent:0;mso-width-relative:margin;mso-height-relative:margin;v-text-anchor:middle" arcsize="1195f" o:gfxdata="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" fillcolor="#83a1d8 [2132]" stroked="f" strokeweight="1.1111mm">
                 <v:fill opacity="13107f" color2="#d4def1 [756]" o:opacity2="3932f" rotate="t" angle="135" colors="0 #95abea;.5 #eeeef1;1 #e0e5f7" focus="100%" type="gradient"/>
                 <v:textbox inset="3.6pt,,3.6pt"/>
-                <w10:wrap anchory="page"/>
+                <w10:wrap anchorx="margin" anchory="margin"/>
               </v:roundrect>
             </w:pict>
           </mc:Fallback>
@@ -190,74 +142,212 @@
       </w:r>
       <w:r>
         <w:rPr>
-          <w:rFonts w:ascii="Agency FB" w:hAnsi="Agency FB"/>
-          <w:b/>
-          <w:bCs/>
+          <w:rFonts w:ascii="Bradley Hand ITC" w:hAnsi="Bradley Hand ITC"/>
+          <w:noProof/>
+          <w:color w:val="0D0D0D" w:themeColor="text1" w:themeTint="F2"/>
+          <w14:shadow w14:blurRad="50800" w14:dist="38100" w14:dir="5400000" w14:sx="100000" w14:sy="100000" w14:kx="0" w14:ky="0" w14:algn="t">
+            <w14:srgbClr w14:val="000000">
+              <w14:alpha w14:val="60000"/>
+            </w14:srgbClr>
+          </w14:shadow>
+        </w:rPr>
+        <w:drawing>
+          <wp:anchor distT="0" distB="0" distL="114300" distR="114300" simplePos="0" relativeHeight="251658239" behindDoc="1" locked="0" layoutInCell="1" allowOverlap="1" wp14:anchorId="799F2BA8" wp14:editId="2E7AE658">
+            <wp:simplePos x="0" y="0"/>
+            <wp:positionH relativeFrom="page">
+              <wp:posOffset>-1769704</wp:posOffset>
+            </wp:positionH>
+            <wp:positionV relativeFrom="paragraph">
+              <wp:posOffset>-136526</wp:posOffset>
+            </wp:positionV>
+            <wp:extent cx="11100492" cy="8057404"/>
+            <wp:effectExtent l="0" t="2222" r="3492" b="3493"/>
+            <wp:wrapNone/>
+            <wp:docPr id="1452706271" name="Picture 2" descr="Gold star confetti in star-shaped tin"/>
+            <wp:cNvGraphicFramePr>
+              <a:graphicFrameLocks xmlns:a="http://schemas.openxmlformats.org/drawingml/2006/main" noChangeAspect="1"/>
+            </wp:cNvGraphicFramePr>
+            <a:graphic xmlns:a="http://schemas.openxmlformats.org/drawingml/2006/main">
+              <a:graphicData uri="http://schemas.openxmlformats.org/drawingml/2006/picture">
+                <pic:pic xmlns:pic="http://schemas.openxmlformats.org/drawingml/2006/picture">
+                  <pic:nvPicPr>
+                    <pic:cNvPr id="1452706271" name="Picture 1452706271" descr="Gold star confetti in star-shaped tin"/>
+                    <pic:cNvPicPr/>
+                  </pic:nvPicPr>
+                  <pic:blipFill>
+                    <a:blip r:embed="rId6" cstate="print">
+                      <a:extLst>
+                        <a:ext uri="{28A0092B-C50C-407E-A947-70E740481C1C}">
+                          <a14:useLocalDpi xmlns:a14="http://schemas.microsoft.com/office/drawing/2010/main" val="0"/>
+                        </a:ext>
+                      </a:extLst>
+                    </a:blip>
+                    <a:stretch>
+                      <a:fillRect/>
+                    </a:stretch>
+                  </pic:blipFill>
+                  <pic:spPr>
+                    <a:xfrm rot="16200000">
+                      <a:off x="0" y="0"/>
+                      <a:ext cx="11100492" cy="8057404"/>
+                    </a:xfrm>
+                    <a:prstGeom prst="rect">
+                      <a:avLst/>
+                    </a:prstGeom>
+                  </pic:spPr>
+                </pic:pic>
+              </a:graphicData>
+            </a:graphic>
+            <wp14:sizeRelH relativeFrom="margin">
+              <wp14:pctWidth>0</wp14:pctWidth>
+            </wp14:sizeRelH>
+            <wp14:sizeRelV relativeFrom="margin">
+              <wp14:pctHeight>0</wp14:pctHeight>
+            </wp14:sizeRelV>
+          </wp:anchor>
+        </w:drawing>
+      </w:r>
+      <w:r>
+        <w:rPr>
+          <w:rFonts w:ascii="Bradley Hand ITC" w:hAnsi="Bradley Hand ITC"/>
+          <w:b/>
+          <w:bCs/>
+          <w:color w:val="0D0D0D" w:themeColor="text1" w:themeTint="F2"/>
           <w:sz w:val="40"/>
           <w:szCs w:val="40"/>
+          <w14:shadow w14:blurRad="50800" w14:dist="38100" w14:dir="5400000" w14:sx="100000" w14:sy="100000" w14:kx="0" w14:ky="0" w14:algn="t">
+            <w14:srgbClr w14:val="000000">
+              <w14:alpha w14:val="60000"/>
+            </w14:srgbClr>
+          </w14:shadow>
         </w:rPr>
         <w:t>To the dearest {</w:t>
       </w:r>
       <w:proofErr w:type="spellStart"/>
       <w:r>
         <w:rPr>
-          <w:rFonts w:ascii="Agency FB" w:hAnsi="Agency FB"/>
-          <w:b/>
-          <w:bCs/>
+          <w:rFonts w:ascii="Bradley Hand ITC" w:hAnsi="Bradley Hand ITC"/>
+          <w:b/>
+          <w:bCs/>
+          <w:color w:val="0D0D0D" w:themeColor="text1" w:themeTint="F2"/>
           <w:sz w:val="40"/>
           <w:szCs w:val="40"/>
+          <w14:shadow w14:blurRad="50800" w14:dist="38100" w14:dir="5400000" w14:sx="100000" w14:sy="100000" w14:kx="0" w14:ky="0" w14:algn="t">
+            <w14:srgbClr w14:val="000000">
+              <w14:alpha w14:val="60000"/>
+            </w14:srgbClr>
+          </w14:shadow>
         </w:rPr>
         <w:t>firstName</w:t>
       </w:r>
       <w:proofErr w:type="spellEnd"/>
       <w:r>
         <w:rPr>
-          <w:rFonts w:ascii="Agency FB" w:hAnsi="Agency FB"/>
-          <w:b/>
-          <w:bCs/>
+          <w:rFonts w:ascii="Bradley Hand ITC" w:hAnsi="Bradley Hand ITC"/>
+          <w:b/>
+          <w:bCs/>
+          <w:color w:val="0D0D0D" w:themeColor="text1" w:themeTint="F2"/>
           <w:sz w:val="40"/>
           <w:szCs w:val="40"/>
+          <w14:shadow w14:blurRad="50800" w14:dist="38100" w14:dir="5400000" w14:sx="100000" w14:sy="100000" w14:kx="0" w14:ky="0" w14:algn="t">
+            <w14:srgbClr w14:val="000000">
+              <w14:alpha w14:val="60000"/>
+            </w14:srgbClr>
+          </w14:shadow>
         </w:rPr>
         <w:t>} {</w:t>
       </w:r>
       <w:proofErr w:type="spellStart"/>
       <w:r>
         <w:rPr>
-          <w:rFonts w:ascii="Agency FB" w:hAnsi="Agency FB"/>
-          <w:b/>
-          <w:bCs/>
+          <w:rFonts w:ascii="Bradley Hand ITC" w:hAnsi="Bradley Hand ITC"/>
+          <w:b/>
+          <w:bCs/>
+          <w:color w:val="0D0D0D" w:themeColor="text1" w:themeTint="F2"/>
           <w:sz w:val="40"/>
           <w:szCs w:val="40"/>
+          <w14:shadow w14:blurRad="50800" w14:dist="38100" w14:dir="5400000" w14:sx="100000" w14:sy="100000" w14:kx="0" w14:ky="0" w14:algn="t">
+            <w14:srgbClr w14:val="000000">
+              <w14:alpha w14:val="60000"/>
+            </w14:srgbClr>
+          </w14:shadow>
         </w:rPr>
         <w:t>lastName</w:t>
       </w:r>
       <w:proofErr w:type="spellEnd"/>
       <w:r>
         <w:rPr>
-          <w:rFonts w:ascii="Agency FB" w:hAnsi="Agency FB"/>
-          <w:b/>
-          <w:bCs/>
+          <w:rFonts w:ascii="Bradley Hand ITC" w:hAnsi="Bradley Hand ITC"/>
+          <w:b/>
+          <w:bCs/>
+          <w:color w:val="0D0D0D" w:themeColor="text1" w:themeTint="F2"/>
           <w:sz w:val="40"/>
           <w:szCs w:val="40"/>
-        </w:rPr>
-        <w:t>}:</w:t>
-      </w:r>
-    </w:p>
-    <w:p>
-      <w:pPr>
-        <w:jc w:val="center"/>
-        <w:rPr>
+          <w14:shadow w14:blurRad="50800" w14:dist="38100" w14:dir="5400000" w14:sx="100000" w14:sy="100000" w14:kx="0" w14:ky="0" w14:algn="t">
+            <w14:srgbClr w14:val="000000">
+              <w14:alpha w14:val="60000"/>
+            </w14:srgbClr>
+          </w14:shadow>
+        </w:rPr>
+        <w:t>}</w:t>
+      </w:r>
+      <w:r>
+        <w:rPr>
+          <w:rFonts w:ascii="Bradley Hand ITC" w:hAnsi="Bradley Hand ITC"/>
+          <w:b/>
+          <w:bCs/>
           <w:sz w:val="40"/>
           <w:szCs w:val="40"/>
-        </w:rPr>
-      </w:pPr>
-    </w:p>
-    <w:p>
-      <w:pPr>
-        <w:jc w:val="center"/>
-        <w:rPr>
+          <w14:shadow w14:blurRad="50800" w14:dist="38100" w14:dir="5400000" w14:sx="100000" w14:sy="100000" w14:kx="0" w14:ky="0" w14:algn="t">
+            <w14:srgbClr w14:val="000000">
+              <w14:alpha w14:val="60000"/>
+            </w14:srgbClr>
+          </w14:shadow>
+        </w:rPr>
+        <w:t>:</w:t>
+      </w:r>
+    </w:p>
+    <w:p>
+      <w:pPr>
+        <w:jc w:val="center"/>
+        <w:rPr>
+          <w:sz w:val="40"/>
+          <w:szCs w:val="40"/>
+        </w:rPr>
+      </w:pPr>
+    </w:p>
+    <w:p>
+      <w:pPr>
+        <w:jc w:val="center"/>
+        <w:rPr>
+          <w:color w:val="F0B229"/>
           <w:sz w:val="96"/>
           <w:szCs w:val="96"/>
+          <w14:textFill>
+            <w14:gradFill>
+              <w14:gsLst>
+                <w14:gs w14:pos="0">
+                  <w14:srgbClr w14:val="F0B229">
+                    <w14:shade w14:val="30000"/>
+                    <w14:satMod w14:val="115000"/>
+                  </w14:srgbClr>
+                </w14:gs>
+                <w14:gs w14:pos="50000">
+                  <w14:srgbClr w14:val="F0B229">
+                    <w14:shade w14:val="67500"/>
+                    <w14:satMod w14:val="115000"/>
+                  </w14:srgbClr>
+                </w14:gs>
+                <w14:gs w14:pos="100000">
+                  <w14:srgbClr w14:val="F0B229">
+                    <w14:shade w14:val="100000"/>
+                    <w14:satMod w14:val="115000"/>
+                  </w14:srgbClr>
+                </w14:gs>
+              </w14:gsLst>
+              <w14:lin w14:ang="8100000" w14:scaled="0"/>
+            </w14:gradFill>
+          </w14:textFill>
         </w:rPr>
       </w:pPr>
       <w:r>
@@ -265,7 +355,7 @@
           <w:rFonts w:ascii="Arial Rounded MT Bold" w:hAnsi="Arial Rounded MT Bold"/>
           <w:b/>
           <w:bCs/>
-          <w:color w:val="FFC000"/>
+          <w:color w:val="F0B229"/>
           <w:sz w:val="96"/>
           <w:szCs w:val="96"/>
           <w14:shadow w14:blurRad="63500" w14:dist="50800" w14:dir="18900000" w14:sx="0" w14:sy="0" w14:kx="0" w14:ky="0" w14:algn="none">
@@ -277,27 +367,25 @@
             <w14:gradFill>
               <w14:gsLst>
                 <w14:gs w14:pos="0">
-                  <w14:srgbClr w14:val="FFC000">
+                  <w14:srgbClr w14:val="F0B229">
                     <w14:shade w14:val="30000"/>
                     <w14:satMod w14:val="115000"/>
                   </w14:srgbClr>
                 </w14:gs>
                 <w14:gs w14:pos="50000">
-                  <w14:srgbClr w14:val="FFC000">
+                  <w14:srgbClr w14:val="F0B229">
                     <w14:shade w14:val="67500"/>
                     <w14:satMod w14:val="115000"/>
                   </w14:srgbClr>
                 </w14:gs>
                 <w14:gs w14:pos="100000">
-                  <w14:srgbClr w14:val="FFC000">
+                  <w14:srgbClr w14:val="F0B229">
                     <w14:shade w14:val="100000"/>
                     <w14:satMod w14:val="115000"/>
                   </w14:srgbClr>
                 </w14:gs>
               </w14:gsLst>
-              <w14:path w14:path="circle">
-                <w14:fillToRect w14:l="100000" w14:t="0" w14:r="0" w14:b="100000"/>
-              </w14:path>
+              <w14:lin w14:ang="8100000" w14:scaled="0"/>
             </w14:gradFill>
           </w14:textFill>
         </w:rPr>
@@ -308,7 +396,7 @@
           <w:rFonts w:ascii="Arial Rounded MT Bold" w:hAnsi="Arial Rounded MT Bold"/>
           <w:b/>
           <w:bCs/>
-          <w:color w:val="FFC000"/>
+          <w:color w:val="F0B229"/>
           <w:sz w:val="96"/>
           <w:szCs w:val="96"/>
           <w14:shadow w14:blurRad="63500" w14:dist="50800" w14:dir="18900000" w14:sx="0" w14:sy="0" w14:kx="0" w14:ky="0" w14:algn="none">
@@ -320,27 +408,25 @@
             <w14:gradFill>
               <w14:gsLst>
                 <w14:gs w14:pos="0">
-                  <w14:srgbClr w14:val="FFC000">
+                  <w14:srgbClr w14:val="F0B229">
                     <w14:shade w14:val="30000"/>
                     <w14:satMod w14:val="115000"/>
                   </w14:srgbClr>
                 </w14:gs>
                 <w14:gs w14:pos="50000">
-                  <w14:srgbClr w14:val="FFC000">
+                  <w14:srgbClr w14:val="F0B229">
                     <w14:shade w14:val="67500"/>
                     <w14:satMod w14:val="115000"/>
                   </w14:srgbClr>
                 </w14:gs>
                 <w14:gs w14:pos="100000">
-                  <w14:srgbClr w14:val="FFC000">
+                  <w14:srgbClr w14:val="F0B229">
                     <w14:shade w14:val="100000"/>
                     <w14:satMod w14:val="115000"/>
                   </w14:srgbClr>
                 </w14:gs>
               </w14:gsLst>
-              <w14:path w14:path="circle">
-                <w14:fillToRect w14:l="100000" w14:t="0" w14:r="0" w14:b="100000"/>
-              </w14:path>
+              <w14:lin w14:ang="8100000" w14:scaled="0"/>
             </w14:gradFill>
           </w14:textFill>
         </w:rPr>
@@ -352,14 +438,16 @@
         <w:spacing w:line="240" w:lineRule="auto"/>
         <w:jc w:val="center"/>
         <w:rPr>
-          <w:b/>
-          <w:bCs/>
-          <w:sz w:val="26"/>
-          <w:szCs w:val="26"/>
-        </w:rPr>
-      </w:pPr>
-      <w:r>
-        <w:rPr>
+          <w:rFonts w:ascii="Aharoni" w:hAnsi="Aharoni" w:cs="Aharoni"/>
+          <w:b/>
+          <w:bCs/>
+          <w:sz w:val="26"/>
+          <w:szCs w:val="26"/>
+        </w:rPr>
+      </w:pPr>
+      <w:r>
+        <w:rPr>
+          <w:rFonts w:ascii="Aharoni" w:hAnsi="Aharoni" w:cs="Aharoni"/>
           <w:b/>
           <w:bCs/>
           <w:sz w:val="26"/>
@@ -373,14 +461,16 @@
         <w:spacing w:line="240" w:lineRule="auto"/>
         <w:jc w:val="center"/>
         <w:rPr>
-          <w:b/>
-          <w:bCs/>
-          <w:sz w:val="26"/>
-          <w:szCs w:val="26"/>
-        </w:rPr>
-      </w:pPr>
-      <w:r>
-        <w:rPr>
+          <w:rFonts w:ascii="Aharoni" w:hAnsi="Aharoni" w:cs="Aharoni"/>
+          <w:b/>
+          <w:bCs/>
+          <w:sz w:val="26"/>
+          <w:szCs w:val="26"/>
+        </w:rPr>
+      </w:pPr>
+      <w:r>
+        <w:rPr>
+          <w:rFonts w:ascii="Aharoni" w:hAnsi="Aharoni" w:cs="Aharoni"/>
           <w:b/>
           <w:bCs/>
           <w:sz w:val="26"/>
@@ -394,14 +484,16 @@
         <w:spacing w:line="240" w:lineRule="auto"/>
         <w:jc w:val="center"/>
         <w:rPr>
-          <w:b/>
-          <w:bCs/>
-          <w:sz w:val="26"/>
-          <w:szCs w:val="26"/>
-        </w:rPr>
-      </w:pPr>
-      <w:r>
-        <w:rPr>
+          <w:rFonts w:ascii="Aharoni" w:hAnsi="Aharoni" w:cs="Aharoni"/>
+          <w:b/>
+          <w:bCs/>
+          <w:sz w:val="26"/>
+          <w:szCs w:val="26"/>
+        </w:rPr>
+      </w:pPr>
+      <w:r>
+        <w:rPr>
+          <w:rFonts w:ascii="Aharoni" w:hAnsi="Aharoni" w:cs="Aharoni"/>
           <w:b/>
           <w:bCs/>
           <w:sz w:val="26"/>
@@ -415,14 +507,16 @@
         <w:spacing w:line="240" w:lineRule="auto"/>
         <w:jc w:val="center"/>
         <w:rPr>
-          <w:b/>
-          <w:bCs/>
-          <w:sz w:val="26"/>
-          <w:szCs w:val="26"/>
-        </w:rPr>
-      </w:pPr>
-      <w:r>
-        <w:rPr>
+          <w:rFonts w:ascii="Aharoni" w:hAnsi="Aharoni" w:cs="Aharoni"/>
+          <w:b/>
+          <w:bCs/>
+          <w:sz w:val="26"/>
+          <w:szCs w:val="26"/>
+        </w:rPr>
+      </w:pPr>
+      <w:r>
+        <w:rPr>
+          <w:rFonts w:ascii="Aharoni" w:hAnsi="Aharoni" w:cs="Aharoni"/>
           <w:b/>
           <w:bCs/>
           <w:sz w:val="26"/>
@@ -433,6 +527,7 @@
       <w:proofErr w:type="gramStart"/>
       <w:r>
         <w:rPr>
+          <w:rFonts w:ascii="Aharoni" w:hAnsi="Aharoni" w:cs="Aharoni"/>
           <w:b/>
           <w:bCs/>
           <w:sz w:val="26"/>
@@ -443,6 +538,7 @@
       <w:proofErr w:type="gramEnd"/>
       <w:r>
         <w:rPr>
+          <w:rFonts w:ascii="Aharoni" w:hAnsi="Aharoni" w:cs="Aharoni"/>
           <w:b/>
           <w:bCs/>
           <w:sz w:val="26"/>
@@ -456,6 +552,7 @@
         <w:spacing w:line="240" w:lineRule="auto"/>
         <w:jc w:val="center"/>
         <w:rPr>
+          <w:rFonts w:ascii="Aharoni" w:hAnsi="Aharoni" w:cs="Aharoni"/>
           <w:b/>
           <w:bCs/>
           <w:sz w:val="26"/>
@@ -468,14 +565,16 @@
         <w:spacing w:line="240" w:lineRule="auto"/>
         <w:jc w:val="center"/>
         <w:rPr>
-          <w:b/>
-          <w:bCs/>
-          <w:sz w:val="26"/>
-          <w:szCs w:val="26"/>
-        </w:rPr>
-      </w:pPr>
-      <w:r>
-        <w:rPr>
+          <w:rFonts w:ascii="Aharoni" w:hAnsi="Aharoni" w:cs="Aharoni"/>
+          <w:b/>
+          <w:bCs/>
+          <w:sz w:val="26"/>
+          <w:szCs w:val="26"/>
+        </w:rPr>
+      </w:pPr>
+      <w:r>
+        <w:rPr>
+          <w:rFonts w:ascii="Aharoni" w:hAnsi="Aharoni" w:cs="Aharoni"/>
           <w:b/>
           <w:bCs/>
           <w:sz w:val="26"/>
@@ -489,14 +588,16 @@
         <w:spacing w:line="240" w:lineRule="auto"/>
         <w:jc w:val="center"/>
         <w:rPr>
-          <w:b/>
-          <w:bCs/>
-          <w:sz w:val="26"/>
-          <w:szCs w:val="26"/>
-        </w:rPr>
-      </w:pPr>
-      <w:r>
-        <w:rPr>
+          <w:rFonts w:ascii="Aharoni" w:hAnsi="Aharoni" w:cs="Aharoni"/>
+          <w:b/>
+          <w:bCs/>
+          <w:sz w:val="26"/>
+          <w:szCs w:val="26"/>
+        </w:rPr>
+      </w:pPr>
+      <w:r>
+        <w:rPr>
+          <w:rFonts w:ascii="Aharoni" w:hAnsi="Aharoni" w:cs="Aharoni"/>
           <w:b/>
           <w:bCs/>
           <w:sz w:val="26"/>
@@ -510,14 +611,16 @@
         <w:spacing w:line="240" w:lineRule="auto"/>
         <w:jc w:val="center"/>
         <w:rPr>
-          <w:b/>
-          <w:bCs/>
-          <w:sz w:val="26"/>
-          <w:szCs w:val="26"/>
-        </w:rPr>
-      </w:pPr>
-      <w:r>
-        <w:rPr>
+          <w:rFonts w:ascii="Aharoni" w:hAnsi="Aharoni" w:cs="Aharoni"/>
+          <w:b/>
+          <w:bCs/>
+          <w:sz w:val="26"/>
+          <w:szCs w:val="26"/>
+        </w:rPr>
+      </w:pPr>
+      <w:r>
+        <w:rPr>
+          <w:rFonts w:ascii="Aharoni" w:hAnsi="Aharoni" w:cs="Aharoni"/>
           <w:b/>
           <w:bCs/>
           <w:sz w:val="26"/>
@@ -528,6 +631,7 @@
       <w:proofErr w:type="spellStart"/>
       <w:r>
         <w:rPr>
+          <w:rFonts w:ascii="Aharoni" w:hAnsi="Aharoni" w:cs="Aharoni"/>
           <w:b/>
           <w:bCs/>
           <w:sz w:val="26"/>
@@ -538,6 +642,7 @@
       <w:proofErr w:type="spellEnd"/>
       <w:r>
         <w:rPr>
+          <w:rFonts w:ascii="Aharoni" w:hAnsi="Aharoni" w:cs="Aharoni"/>
           <w:b/>
           <w:bCs/>
           <w:sz w:val="26"/>
@@ -551,14 +656,16 @@
         <w:spacing w:line="240" w:lineRule="auto"/>
         <w:jc w:val="center"/>
         <w:rPr>
-          <w:b/>
-          <w:bCs/>
-          <w:sz w:val="26"/>
-          <w:szCs w:val="26"/>
-        </w:rPr>
-      </w:pPr>
-      <w:r>
-        <w:rPr>
+          <w:rFonts w:ascii="Aharoni" w:hAnsi="Aharoni" w:cs="Aharoni"/>
+          <w:b/>
+          <w:bCs/>
+          <w:sz w:val="26"/>
+          <w:szCs w:val="26"/>
+        </w:rPr>
+      </w:pPr>
+      <w:r>
+        <w:rPr>
+          <w:rFonts w:ascii="Aharoni" w:hAnsi="Aharoni" w:cs="Aharoni"/>
           <w:b/>
           <w:bCs/>
           <w:sz w:val="26"/>
@@ -572,6 +679,7 @@
         <w:spacing w:line="240" w:lineRule="auto"/>
         <w:jc w:val="center"/>
         <w:rPr>
+          <w:rFonts w:ascii="Aharoni" w:hAnsi="Aharoni" w:cs="Aharoni"/>
           <w:b/>
           <w:bCs/>
           <w:sz w:val="26"/>
@@ -584,14 +692,16 @@
         <w:spacing w:line="240" w:lineRule="auto"/>
         <w:jc w:val="center"/>
         <w:rPr>
-          <w:b/>
-          <w:bCs/>
-          <w:sz w:val="26"/>
-          <w:szCs w:val="26"/>
-        </w:rPr>
-      </w:pPr>
-      <w:r>
-        <w:rPr>
+          <w:rFonts w:ascii="Aharoni" w:hAnsi="Aharoni" w:cs="Aharoni"/>
+          <w:b/>
+          <w:bCs/>
+          <w:sz w:val="26"/>
+          <w:szCs w:val="26"/>
+        </w:rPr>
+      </w:pPr>
+      <w:r>
+        <w:rPr>
+          <w:rFonts w:ascii="Aharoni" w:hAnsi="Aharoni" w:cs="Aharoni"/>
           <w:b/>
           <w:bCs/>
           <w:sz w:val="26"/>
@@ -602,6 +712,7 @@
       <w:proofErr w:type="spellStart"/>
       <w:r>
         <w:rPr>
+          <w:rFonts w:ascii="Aharoni" w:hAnsi="Aharoni" w:cs="Aharoni"/>
           <w:b/>
           <w:bCs/>
           <w:sz w:val="26"/>
@@ -612,6 +723,7 @@
       <w:proofErr w:type="spellEnd"/>
       <w:r>
         <w:rPr>
+          <w:rFonts w:ascii="Aharoni" w:hAnsi="Aharoni" w:cs="Aharoni"/>
           <w:b/>
           <w:bCs/>
           <w:sz w:val="26"/>
@@ -625,6 +737,7 @@
         <w:spacing w:line="240" w:lineRule="auto"/>
         <w:jc w:val="center"/>
         <w:rPr>
+          <w:rFonts w:ascii="Aharoni" w:hAnsi="Aharoni" w:cs="Aharoni"/>
           <w:b/>
           <w:bCs/>
           <w:sz w:val="28"/>
@@ -633,6 +746,7 @@
       </w:pPr>
       <w:r>
         <w:rPr>
+          <w:rFonts w:ascii="Aharoni" w:hAnsi="Aharoni" w:cs="Aharoni"/>
           <w:b/>
           <w:bCs/>
           <w:sz w:val="28"/>
@@ -646,6 +760,7 @@
         <w:spacing w:line="240" w:lineRule="auto"/>
         <w:jc w:val="center"/>
         <w:rPr>
+          <w:rFonts w:ascii="Aharoni" w:hAnsi="Aharoni" w:cs="Aharoni"/>
           <w:b/>
           <w:bCs/>
           <w:sz w:val="28"/>
@@ -654,6 +769,7 @@
       </w:pPr>
       <w:r>
         <w:rPr>
+          <w:rFonts w:ascii="Aharoni" w:hAnsi="Aharoni" w:cs="Aharoni"/>
           <w:b/>
           <w:bCs/>
           <w:sz w:val="28"/>
@@ -667,6 +783,7 @@
         <w:spacing w:line="240" w:lineRule="auto"/>
         <w:jc w:val="center"/>
         <w:rPr>
+          <w:rFonts w:ascii="Aharoni" w:hAnsi="Aharoni" w:cs="Aharoni"/>
           <w:b/>
           <w:bCs/>
           <w:sz w:val="28"/>
@@ -675,6 +792,7 @@
       </w:pPr>
       <w:r>
         <w:rPr>
+          <w:rFonts w:ascii="Aharoni" w:hAnsi="Aharoni" w:cs="Aharoni"/>
           <w:b/>
           <w:bCs/>
           <w:sz w:val="28"/>

</xml_diff>